<commit_message>
Ajuste artefatos 15 17 e 18
</commit_message>
<xml_diff>
--- a/Artefatos/Original/19 - Regras de Negócio.docx
+++ b/Artefatos/Original/19 - Regras de Negócio.docx
@@ -8,53 +8,15 @@
         <w:rPr>
           <w:sz w:val="32"/>
           <w:szCs w:val="32"/>
-          <w:lang w:val="en-US"/>
         </w:rPr>
       </w:pPr>
-      <w:proofErr w:type="spellStart"/>
       <w:r>
         <w:rPr>
           <w:sz w:val="32"/>
           <w:szCs w:val="32"/>
-          <w:lang w:val="en-US"/>
-        </w:rPr>
-        <w:t>Regras</w:t>
-      </w:r>
-      <w:proofErr w:type="spellEnd"/>
-      <w:r>
-        <w:rPr>
-          <w:sz w:val="32"/>
-          <w:szCs w:val="32"/>
-          <w:lang w:val="en-US"/>
-        </w:rPr>
-        <w:t xml:space="preserve"> </w:t>
-      </w:r>
-      <w:r>
-        <w:rPr>
-          <w:sz w:val="32"/>
-          <w:szCs w:val="32"/>
-          <w:lang w:val="en-US"/>
-        </w:rPr>
-        <w:t xml:space="preserve">de </w:t>
-      </w:r>
-      <w:proofErr w:type="spellStart"/>
-      <w:r>
-        <w:rPr>
-          <w:sz w:val="32"/>
-          <w:szCs w:val="32"/>
-          <w:lang w:val="en-US"/>
-        </w:rPr>
-        <w:t>Negó</w:t>
-      </w:r>
-      <w:r>
-        <w:rPr>
-          <w:sz w:val="32"/>
-          <w:szCs w:val="32"/>
-          <w:lang w:val="en-US"/>
-        </w:rPr>
-        <w:t>cio</w:t>
-      </w:r>
-      <w:proofErr w:type="spellEnd"/>
+        </w:rPr>
+        <w:t>Regras de Negócio</w:t>
+      </w:r>
     </w:p>
     <w:p>
       <w:pPr>
@@ -62,57 +24,33 @@
         <w:rPr>
           <w:sz w:val="32"/>
           <w:szCs w:val="32"/>
-          <w:lang w:val="en-US"/>
         </w:rPr>
       </w:pPr>
     </w:p>
     <w:p>
       <w:pPr>
-        <w:rPr>
-          <w:sz w:val="24"/>
-          <w:szCs w:val="24"/>
-        </w:rPr>
+        <w:jc w:val="both"/>
       </w:pPr>
-      <w:bookmarkStart w:id="0" w:name="_GoBack"/>
-      <w:r>
-        <w:rPr>
-          <w:sz w:val="24"/>
-          <w:szCs w:val="24"/>
-        </w:rPr>
-        <w:t>RN-001</w:t>
-      </w:r>
-      <w:bookmarkEnd w:id="0"/>
-      <w:r>
-        <w:rPr>
-          <w:sz w:val="24"/>
-          <w:szCs w:val="24"/>
-        </w:rPr>
-        <w:t>: Quando o cliente quiser agendar</w:t>
-      </w:r>
-      <w:r>
-        <w:rPr>
-          <w:sz w:val="24"/>
-          <w:szCs w:val="24"/>
-        </w:rPr>
-        <w:t xml:space="preserve"> uma consulta o funcioná</w:t>
-      </w:r>
-      <w:r>
-        <w:rPr>
-          <w:sz w:val="24"/>
-          <w:szCs w:val="24"/>
-        </w:rPr>
-        <w:t>rio</w:t>
-      </w:r>
-      <w:r>
-        <w:rPr>
-          <w:sz w:val="24"/>
-          <w:szCs w:val="24"/>
-        </w:rPr>
-        <w:t xml:space="preserve"> deverá agenda-la.</w:t>
+      <w:r>
+        <w:rPr>
+          <w:sz w:val="24"/>
+          <w:szCs w:val="24"/>
+        </w:rPr>
+        <w:t xml:space="preserve">RN-001: </w:t>
+      </w:r>
+      <w:r>
+        <w:t>Quando o cliente quiser agendar uma consulta o funcionário deverá agenda</w:t>
+      </w:r>
+      <w:r>
+        <w:t>-</w:t>
+      </w:r>
+      <w:r>
+        <w:t xml:space="preserve">la. </w:t>
       </w:r>
     </w:p>
     <w:p>
       <w:pPr>
+        <w:jc w:val="both"/>
         <w:rPr>
           <w:sz w:val="24"/>
           <w:szCs w:val="24"/>
@@ -130,22 +68,18 @@
           <w:sz w:val="24"/>
           <w:szCs w:val="24"/>
         </w:rPr>
-        <w:t xml:space="preserve"> O Funcionário</w:t>
-      </w:r>
-      <w:r>
-        <w:rPr>
-          <w:sz w:val="24"/>
-          <w:szCs w:val="24"/>
-        </w:rPr>
-        <w:t xml:space="preserve"> deve cadastrar novos cliente.</w:t>
+        <w:t xml:space="preserve"> </w:t>
+      </w:r>
+      <w:r>
+        <w:t>Os Funcionários devem cadastrar novos clientes</w:t>
+      </w:r>
+      <w:r>
+        <w:t>.</w:t>
       </w:r>
     </w:p>
     <w:p>
       <w:pPr>
-        <w:rPr>
-          <w:sz w:val="24"/>
-          <w:szCs w:val="24"/>
-        </w:rPr>
+        <w:jc w:val="both"/>
       </w:pPr>
       <w:r>
         <w:rPr>
@@ -159,18 +93,15 @@
           <w:sz w:val="24"/>
           <w:szCs w:val="24"/>
         </w:rPr>
-        <w:t xml:space="preserve">: Antes de realizar um agendamento </w:t>
-      </w:r>
-      <w:r>
-        <w:rPr>
-          <w:sz w:val="24"/>
-          <w:szCs w:val="24"/>
-        </w:rPr>
-        <w:t>o funcionário deve consultar a disponibilidade dos consultores.</w:t>
+        <w:t xml:space="preserve">: </w:t>
+      </w:r>
+      <w:r>
+        <w:t xml:space="preserve">Antes de realizar um agendamento o funcionário deve consultar a disponibilidade dos consultores. </w:t>
       </w:r>
     </w:p>
     <w:p>
       <w:pPr>
+        <w:jc w:val="both"/>
         <w:rPr>
           <w:sz w:val="24"/>
           <w:szCs w:val="24"/>
@@ -195,15 +126,13 @@
           <w:sz w:val="24"/>
           <w:szCs w:val="24"/>
         </w:rPr>
-        <w:t xml:space="preserve"> Após realizar um agendamento o funcionário deve informar o cliente sobre a Data, Horário e Local</w:t>
-      </w:r>
-      <w:r>
-        <w:rPr>
-          <w:sz w:val="24"/>
-          <w:szCs w:val="24"/>
-        </w:rPr>
-        <w:t xml:space="preserve"> da consulta.</w:t>
-      </w:r>
+        <w:t xml:space="preserve"> </w:t>
+      </w:r>
+      <w:r>
+        <w:t>Após realizar um agendamento o funcionário deve informar o cliente sobre a Data, Horário e Local da consulta.</w:t>
+      </w:r>
+      <w:bookmarkStart w:id="0" w:name="_GoBack"/>
+      <w:bookmarkEnd w:id="0"/>
     </w:p>
     <w:sectPr>
       <w:pgSz w:w="11906" w:h="16838"/>

</xml_diff>